<commit_message>
Update User Requirements V0.3.docx
</commit_message>
<xml_diff>
--- a/User Requirements V0.3.docx
+++ b/User Requirements V0.3.docx
@@ -196,7 +196,13 @@
               <w:cnfStyle w:val="000000000000" w:firstRow="0" w:lastRow="0" w:firstColumn="0" w:lastColumn="0" w:oddVBand="0" w:evenVBand="0" w:oddHBand="0" w:evenHBand="0" w:firstRowFirstColumn="0" w:firstRowLastColumn="0" w:lastRowFirstColumn="0" w:lastRowLastColumn="0"/>
             </w:pPr>
             <w:r>
-              <w:t>Format the document structure.</w:t>
+              <w:t>Format the document structure</w:t>
+            </w:r>
+            <w:r>
+              <w:t xml:space="preserve"> and fix user story 10</w:t>
+            </w:r>
+            <w:r>
+              <w:t>.</w:t>
             </w:r>
           </w:p>
         </w:tc>
@@ -2153,15 +2159,15 @@
       <w:pPr>
         <w:pStyle w:val="Heading2"/>
       </w:pPr>
-      <w:bookmarkStart w:id="7" w:name="_Hlk160696180"/>
-      <w:bookmarkStart w:id="8" w:name="_Toc162265750"/>
+      <w:bookmarkStart w:id="7" w:name="_Toc162265750"/>
+      <w:bookmarkStart w:id="8" w:name="_Hlk160696180"/>
       <w:r>
         <w:t xml:space="preserve">User story </w:t>
       </w:r>
       <w:r>
         <w:t>5</w:t>
       </w:r>
-      <w:bookmarkEnd w:id="8"/>
+      <w:bookmarkEnd w:id="7"/>
     </w:p>
     <w:p>
       <w:r>
@@ -2242,7 +2248,7 @@
         <w:t>It displays the answer I picked.</w:t>
       </w:r>
     </w:p>
-    <w:bookmarkEnd w:id="7"/>
+    <w:bookmarkEnd w:id="8"/>
     <w:p/>
     <w:p>
       <w:pPr>
@@ -2268,7 +2274,13 @@
         <w:t>I want to</w:t>
       </w:r>
       <w:r>
-        <w:t xml:space="preserve"> be able to invite my friends to pay</w:t>
+        <w:t xml:space="preserve"> be able to invite my friends to p</w:t>
+      </w:r>
+      <w:r>
+        <w:t>l</w:t>
+      </w:r>
+      <w:r>
+        <w:t>ay</w:t>
       </w:r>
       <w:r>
         <w:t xml:space="preserve">, so that I </w:t>
@@ -2588,15 +2600,15 @@
       <w:pPr>
         <w:pStyle w:val="Heading2"/>
       </w:pPr>
-      <w:bookmarkStart w:id="12" w:name="_Hlk160799348"/>
-      <w:bookmarkStart w:id="13" w:name="_Toc162265754"/>
+      <w:bookmarkStart w:id="12" w:name="_Toc162265754"/>
+      <w:bookmarkStart w:id="13" w:name="_Hlk160799348"/>
       <w:r>
         <w:t xml:space="preserve">User story </w:t>
       </w:r>
       <w:r>
         <w:t>9</w:t>
       </w:r>
-      <w:bookmarkEnd w:id="13"/>
+      <w:bookmarkEnd w:id="12"/>
     </w:p>
     <w:p>
       <w:r>
@@ -2640,7 +2652,7 @@
         <w:t>Acceptance Criteria</w:t>
       </w:r>
     </w:p>
-    <w:bookmarkEnd w:id="12"/>
+    <w:bookmarkEnd w:id="13"/>
     <w:p>
       <w:pPr>
         <w:pStyle w:val="ListParagraph"/>
@@ -2744,6 +2756,33 @@
       </w:r>
       <w:bookmarkEnd w:id="15"/>
     </w:p>
+    <w:p>
+      <w:pPr>
+        <w:pStyle w:val="ListParagraph"/>
+        <w:numPr>
+          <w:ilvl w:val="0"/>
+          <w:numId w:val="4"/>
+        </w:numPr>
+      </w:pPr>
+      <w:r>
+        <w:t>Display a ‘Play again’ button.</w:t>
+      </w:r>
+    </w:p>
+    <w:p>
+      <w:pPr>
+        <w:pStyle w:val="ListParagraph"/>
+        <w:numPr>
+          <w:ilvl w:val="0"/>
+          <w:numId w:val="4"/>
+        </w:numPr>
+      </w:pPr>
+      <w:r>
+        <w:t xml:space="preserve">You can play again after </w:t>
+      </w:r>
+      <w:r>
+        <w:t>the score is displayed.</w:t>
+      </w:r>
+    </w:p>
     <w:p/>
     <w:p>
       <w:pPr>
@@ -2811,16 +2850,15 @@
       <w:pPr>
         <w:pStyle w:val="Heading2"/>
       </w:pPr>
-      <w:bookmarkStart w:id="17" w:name="_Hlk160801358"/>
-      <w:bookmarkStart w:id="18" w:name="_Toc162265757"/>
-      <w:r>
-        <w:lastRenderedPageBreak/>
+      <w:bookmarkStart w:id="17" w:name="_Toc162265757"/>
+      <w:bookmarkStart w:id="18" w:name="_Hlk160801358"/>
+      <w:r>
         <w:t>User story 1</w:t>
       </w:r>
       <w:r>
         <w:t>2</w:t>
       </w:r>
-      <w:bookmarkEnd w:id="18"/>
+      <w:bookmarkEnd w:id="17"/>
     </w:p>
     <w:p>
       <w:r>
@@ -2876,7 +2914,7 @@
         <w:t>Acceptance Criteria</w:t>
       </w:r>
     </w:p>
-    <w:bookmarkEnd w:id="17"/>
+    <w:bookmarkEnd w:id="18"/>
     <w:p>
       <w:pPr>
         <w:pStyle w:val="ListParagraph"/>
@@ -2918,15 +2956,15 @@
       <w:pPr>
         <w:pStyle w:val="Heading2"/>
       </w:pPr>
-      <w:bookmarkStart w:id="19" w:name="_Hlk160801642"/>
-      <w:bookmarkStart w:id="20" w:name="_Toc162265758"/>
+      <w:bookmarkStart w:id="19" w:name="_Toc162265758"/>
+      <w:bookmarkStart w:id="20" w:name="_Hlk160801642"/>
       <w:r>
         <w:t>User story 1</w:t>
       </w:r>
       <w:r>
         <w:t>3</w:t>
       </w:r>
-      <w:bookmarkEnd w:id="20"/>
+      <w:bookmarkEnd w:id="19"/>
     </w:p>
     <w:p>
       <w:r>
@@ -2970,7 +3008,7 @@
         <w:t>Acceptance Criteria</w:t>
       </w:r>
     </w:p>
-    <w:bookmarkEnd w:id="19"/>
+    <w:bookmarkEnd w:id="20"/>
     <w:p>
       <w:pPr>
         <w:pStyle w:val="ListParagraph"/>
@@ -3119,6 +3157,7 @@
     </w:p>
     <w:p>
       <w:r>
+        <w:lastRenderedPageBreak/>
         <w:t>Prior pts: 7</w:t>
       </w:r>
     </w:p>
@@ -3134,7 +3173,6 @@
           <w:b/>
           <w:bCs/>
         </w:rPr>
-        <w:lastRenderedPageBreak/>
         <w:t>Acceptance Criteria</w:t>
       </w:r>
     </w:p>

</xml_diff>